<commit_message>
aligning notation and tidying code
working through from front to back
LDA functions now all included
need to include tests
</commit_message>
<xml_diff>
--- a/working/math_description.docx
+++ b/working/math_description.docx
@@ -511,55 +511,51 @@
         <w:rPr>
           <w:rFonts w:eastAsiaTheme="minorEastAsia"/>
         </w:rPr>
-        <w:t xml:space="preserve">. (2018), but with </w:t>
-      </w:r>
-      <w:r>
-        <w:rPr>
-          <w:rFonts w:eastAsiaTheme="minorEastAsia"/>
-        </w:rPr>
-        <w:t xml:space="preserve">full derivation using </w:t>
-      </w:r>
-      <w:r>
-        <w:rPr>
-          <w:rFonts w:eastAsiaTheme="minorEastAsia"/>
-        </w:rPr>
-        <w:t xml:space="preserve">notation that facilitates integration with </w:t>
-      </w:r>
-      <w:r>
-        <w:rPr>
-          <w:rFonts w:eastAsiaTheme="minorEastAsia"/>
-        </w:rPr>
-        <w:t>time series</w:t>
-      </w:r>
-      <w:r>
-        <w:rPr>
-          <w:rFonts w:eastAsiaTheme="minorEastAsia"/>
-        </w:rPr>
-        <w:t xml:space="preserve"> model</w:t>
-      </w:r>
-      <w:r>
-        <w:rPr>
-          <w:rFonts w:eastAsiaTheme="minorEastAsia"/>
-        </w:rPr>
-        <w:t>s</w:t>
-      </w:r>
-      <w:r>
-        <w:rPr>
-          <w:rFonts w:eastAsiaTheme="minorEastAsia"/>
-        </w:rPr>
-        <w:t xml:space="preserve">. Although the notation is non-standard for LDA, the </w:t>
-      </w:r>
-      <w:r>
-        <w:rPr>
-          <w:rFonts w:eastAsiaTheme="minorEastAsia"/>
-        </w:rPr>
-        <w:t>application here</w:t>
-      </w:r>
-      <w:r>
-        <w:rPr>
-          <w:rFonts w:eastAsiaTheme="minorEastAsia"/>
-        </w:rPr>
-        <w:t xml:space="preserve"> has no novel developments (</w:t>
+        <w:t>. (2018)</w:t>
+      </w:r>
+      <w:r>
+        <w:rPr>
+          <w:rFonts w:eastAsiaTheme="minorEastAsia"/>
+        </w:rPr>
+        <w:t>. T</w:t>
+      </w:r>
+      <w:r>
+        <w:rPr>
+          <w:rFonts w:eastAsiaTheme="minorEastAsia"/>
+        </w:rPr>
+        <w:t xml:space="preserve">he </w:t>
+      </w:r>
+      <w:r>
+        <w:rPr>
+          <w:rFonts w:eastAsiaTheme="minorEastAsia"/>
+        </w:rPr>
+        <w:t>application</w:t>
+      </w:r>
+      <w:r>
+        <w:rPr>
+          <w:rFonts w:eastAsiaTheme="minorEastAsia"/>
+        </w:rPr>
+        <w:t xml:space="preserve"> of LDA</w:t>
+      </w:r>
+      <w:r>
+        <w:rPr>
+          <w:rFonts w:eastAsiaTheme="minorEastAsia"/>
+        </w:rPr>
+        <w:t xml:space="preserve"> here</w:t>
+      </w:r>
+      <w:r>
+        <w:rPr>
+          <w:rFonts w:eastAsiaTheme="minorEastAsia"/>
+        </w:rPr>
+        <w:t xml:space="preserve"> has no novel devel</w:t>
+      </w:r>
+      <w:bookmarkStart w:id="0" w:name="_GoBack"/>
+      <w:bookmarkEnd w:id="0"/>
+      <w:r>
+        <w:rPr>
+          <w:rFonts w:eastAsiaTheme="minorEastAsia"/>
+        </w:rPr>
+        <w:t>opments (</w:t>
       </w:r>
       <w:proofErr w:type="spellStart"/>
       <w:r>
@@ -977,13 +973,7 @@
           <w:rPr>
             <w:rFonts w:ascii="Cambria Math" w:hAnsi="Cambria Math"/>
           </w:rPr>
-          <m:t xml:space="preserve">1… </m:t>
-        </m:r>
-        <m:r>
-          <w:rPr>
-            <w:rFonts w:ascii="Cambria Math" w:hAnsi="Cambria Math"/>
-          </w:rPr>
-          <m:t>C</m:t>
+          <m:t>1… C</m:t>
         </m:r>
       </m:oMath>
       <w:r>
@@ -1375,11 +1365,7 @@
         <w:t xml:space="preserve"> and a latent community</w:t>
       </w:r>
       <w:r>
-        <w:t xml:space="preserve"> </w:t>
-      </w:r>
-      <w:r>
-        <w:lastRenderedPageBreak/>
-        <w:t>membership,</w:t>
+        <w:t xml:space="preserve"> membership,</w:t>
       </w:r>
       <w:r>
         <w:t xml:space="preserve"> not</w:t>
@@ -1425,7 +1411,11 @@
         <w:t xml:space="preserve"> </w:t>
       </w:r>
       <w:r>
-        <w:t>Because there are varying numbers of organisms in each sample, we use a vector structure to hold organism-level data</w:t>
+        <w:t xml:space="preserve">Because there are varying numbers of organisms in each sample, we use a </w:t>
+      </w:r>
+      <w:r>
+        <w:lastRenderedPageBreak/>
+        <w:t>vector structure to hold organism-level data</w:t>
       </w:r>
       <w:r>
         <w:t xml:space="preserve"> across the study</w:t>
@@ -4156,11 +4146,7 @@
         </m:r>
       </m:oMath>
       <w:r>
-        <w:t xml:space="preserve">) given the </w:t>
-      </w:r>
-      <w:r>
-        <w:lastRenderedPageBreak/>
-        <w:t xml:space="preserve">parameters </w:t>
+        <w:t xml:space="preserve">) given the parameters </w:t>
       </w:r>
       <m:oMath>
         <m:r>
@@ -4232,6 +4218,7 @@
             <w:rPr>
               <w:rFonts w:ascii="Cambria Math" w:hAnsi="Cambria Math"/>
             </w:rPr>
+            <w:lastRenderedPageBreak/>
             <m:t>L</m:t>
           </m:r>
           <m:d>
@@ -7611,7 +7598,14 @@
         <w:rPr>
           <w:rFonts w:eastAsiaTheme="minorEastAsia"/>
         </w:rPr>
-        <w:t xml:space="preserve"> (and thus </w:t>
+        <w:t xml:space="preserve"> (and </w:t>
+      </w:r>
+      <w:r>
+        <w:rPr>
+          <w:rFonts w:eastAsiaTheme="minorEastAsia"/>
+        </w:rPr>
+        <w:lastRenderedPageBreak/>
+        <w:t xml:space="preserve">thus </w:t>
       </w:r>
       <m:oMath>
         <m:r>
@@ -9846,7 +9840,6 @@
                   </m:ctrlPr>
                 </m:limLowPr>
                 <m:e>
-                  <w:proofErr w:type="spellStart"/>
                   <m:r>
                     <m:rPr>
                       <m:nor/>
@@ -9854,26 +9847,7 @@
                     <w:rPr>
                       <w:rFonts w:ascii="Cambria Math" w:hAnsi="Cambria Math"/>
                     </w:rPr>
-                    <m:t>arg</m:t>
-                  </m:r>
-                  <w:proofErr w:type="spellEnd"/>
-                  <m:r>
-                    <m:rPr>
-                      <m:nor/>
-                    </m:rPr>
-                    <w:rPr>
-                      <w:rFonts w:ascii="Cambria Math" w:hAnsi="Cambria Math"/>
-                    </w:rPr>
-                    <m:t xml:space="preserve"> </m:t>
-                  </m:r>
-                  <m:r>
-                    <m:rPr>
-                      <m:nor/>
-                    </m:rPr>
-                    <w:rPr>
-                      <w:rFonts w:ascii="Cambria Math" w:hAnsi="Cambria Math"/>
-                    </w:rPr>
-                    <m:t>min</m:t>
+                    <m:t>arg min</m:t>
                   </m:r>
                 </m:e>
                 <m:lim>
@@ -10831,7 +10805,7 @@
               <w:rPr>
                 <w:rFonts w:ascii="Cambria Math" w:eastAsiaTheme="minorEastAsia" w:hAnsi="Cambria Math"/>
               </w:rPr>
-              <m:t>x</m:t>
+              <m:t>a</m:t>
             </m:r>
           </m:e>
         </m:d>
@@ -10863,7 +10837,13 @@
               <w:rPr>
                 <w:rFonts w:ascii="Cambria Math" w:hAnsi="Cambria Math"/>
               </w:rPr>
-              <m:t>dx</m:t>
+              <m:t>d</m:t>
+            </m:r>
+            <m:r>
+              <w:rPr>
+                <w:rFonts w:ascii="Cambria Math" w:hAnsi="Cambria Math"/>
+              </w:rPr>
+              <m:t>a</m:t>
             </m:r>
           </m:den>
         </m:f>
@@ -10921,7 +10901,7 @@
                       <w:rPr>
                         <w:rFonts w:ascii="Cambria Math" w:eastAsiaTheme="minorEastAsia" w:hAnsi="Cambria Math"/>
                       </w:rPr>
-                      <m:t>x</m:t>
+                      <m:t>a</m:t>
                     </m:r>
                   </m:e>
                 </m:d>
@@ -11542,6 +11522,7 @@
         <w:rPr>
           <w:rFonts w:eastAsiaTheme="minorEastAsia"/>
         </w:rPr>
+        <w:lastRenderedPageBreak/>
         <w:t>The update equations are alternated until the bound converges (</w:t>
       </w:r>
       <w:r>
@@ -13158,13 +13139,7 @@
               <w:rPr>
                 <w:rFonts w:ascii="Cambria Math" w:eastAsiaTheme="minorEastAsia" w:hAnsi="Cambria Math"/>
               </w:rPr>
-              <m:t>*</m:t>
-            </m:r>
-            <m:r>
-              <w:rPr>
-                <w:rFonts w:ascii="Cambria Math" w:eastAsiaTheme="minorEastAsia" w:hAnsi="Cambria Math"/>
-              </w:rPr>
-              <m:t>,</m:t>
+              <m:t>*,</m:t>
             </m:r>
             <m:sSub>
               <m:sSubPr>
@@ -13549,13 +13524,7 @@
             <w:rPr>
               <w:rFonts w:ascii="Cambria Math" w:hAnsi="Cambria Math"/>
             </w:rPr>
-            <m:t>=</m:t>
-          </m:r>
-          <m:r>
-            <w:rPr>
-              <w:rFonts w:ascii="Cambria Math" w:hAnsi="Cambria Math"/>
-            </w:rPr>
-            <m:t>-2</m:t>
+            <m:t>=-2</m:t>
           </m:r>
           <m:r>
             <m:rPr>
@@ -13660,13 +13629,7 @@
                     <w:rPr>
                       <w:rFonts w:ascii="Cambria Math" w:eastAsiaTheme="minorEastAsia" w:hAnsi="Cambria Math"/>
                     </w:rPr>
-                    <m:t>*</m:t>
-                  </m:r>
-                  <m:r>
-                    <w:rPr>
-                      <w:rFonts w:ascii="Cambria Math" w:eastAsiaTheme="minorEastAsia" w:hAnsi="Cambria Math"/>
-                    </w:rPr>
-                    <m:t>,</m:t>
+                    <m:t>*,</m:t>
                   </m:r>
                   <m:sSub>
                     <m:sSubPr>
@@ -13713,13 +13676,7 @@
             <w:rPr>
               <w:rFonts w:ascii="Cambria Math" w:hAnsi="Cambria Math"/>
             </w:rPr>
-            <m:t>+2</m:t>
-          </m:r>
-          <m:r>
-            <w:rPr>
-              <w:rFonts w:ascii="Cambria Math" w:hAnsi="Cambria Math"/>
-            </w:rPr>
-            <m:t>df</m:t>
+            <m:t>+2df</m:t>
           </m:r>
         </m:oMath>
       </m:oMathPara>
@@ -13892,13 +13849,7 @@
               <w:rPr>
                 <w:rFonts w:ascii="Cambria Math" w:eastAsiaTheme="minorEastAsia" w:hAnsi="Cambria Math"/>
               </w:rPr>
-              <m:t>*</m:t>
-            </m:r>
-            <m:r>
-              <w:rPr>
-                <w:rFonts w:ascii="Cambria Math" w:eastAsiaTheme="minorEastAsia" w:hAnsi="Cambria Math"/>
-              </w:rPr>
-              <m:t>,</m:t>
+              <m:t>*,</m:t>
             </m:r>
             <m:sSub>
               <m:sSubPr>
@@ -13993,7 +13944,14 @@
         <w:rPr>
           <w:rFonts w:eastAsiaTheme="minorEastAsia"/>
         </w:rPr>
-        <w:t>If small sample size is a concern</w:t>
+        <w:t xml:space="preserve">If small sample </w:t>
+      </w:r>
+      <w:r>
+        <w:rPr>
+          <w:rFonts w:eastAsiaTheme="minorEastAsia"/>
+        </w:rPr>
+        <w:lastRenderedPageBreak/>
+        <w:t>size is a concern</w:t>
       </w:r>
       <w:r>
         <w:rPr>
@@ -14016,16 +13974,7 @@
           <w:rPr>
             <w:rFonts w:ascii="Cambria Math" w:eastAsiaTheme="minorEastAsia" w:hAnsi="Cambria Math"/>
           </w:rPr>
-          <m:t>AIC</m:t>
-        </m:r>
-        <m:r>
-          <m:rPr>
-            <m:nor/>
-          </m:rPr>
-          <w:rPr>
-            <w:rFonts w:ascii="Cambria Math" w:eastAsiaTheme="minorEastAsia" w:hAnsi="Cambria Math"/>
-          </w:rPr>
-          <m:t>c</m:t>
+          <m:t>AICc</m:t>
         </m:r>
       </m:oMath>
       <w:proofErr w:type="spellEnd"/>
@@ -14128,7 +14077,6 @@
               </m:ctrlPr>
             </m:sSubPr>
             <m:e>
-              <w:proofErr w:type="spellStart"/>
               <m:r>
                 <m:rPr>
                   <m:nor/>
@@ -14136,18 +14084,8 @@
                 <w:rPr>
                   <w:rFonts w:ascii="Cambria Math" w:eastAsiaTheme="minorEastAsia" w:hAnsi="Cambria Math"/>
                 </w:rPr>
-                <m:t>AIC</m:t>
+                <m:t>AICc</m:t>
               </m:r>
-              <m:r>
-                <m:rPr>
-                  <m:nor/>
-                </m:rPr>
-                <w:rPr>
-                  <w:rFonts w:ascii="Cambria Math" w:eastAsiaTheme="minorEastAsia" w:hAnsi="Cambria Math"/>
-                </w:rPr>
-                <m:t>c</m:t>
-              </m:r>
-              <w:proofErr w:type="spellEnd"/>
             </m:e>
             <m:sub>
               <m:sSub>
@@ -14287,13 +14225,7 @@
                     <w:rPr>
                       <w:rFonts w:ascii="Cambria Math" w:eastAsiaTheme="minorEastAsia" w:hAnsi="Cambria Math"/>
                     </w:rPr>
-                    <m:t>*</m:t>
-                  </m:r>
-                  <m:r>
-                    <w:rPr>
-                      <w:rFonts w:ascii="Cambria Math" w:eastAsiaTheme="minorEastAsia" w:hAnsi="Cambria Math"/>
-                    </w:rPr>
-                    <m:t>,</m:t>
+                    <m:t>*,</m:t>
                   </m:r>
                   <m:sSub>
                     <m:sSubPr>
@@ -14729,12 +14661,35 @@
         <w:t xml:space="preserve">communities from 2 to </w:t>
       </w:r>
       <m:oMath>
-        <m:r>
-          <w:rPr>
-            <w:rFonts w:ascii="Cambria Math" w:hAnsi="Cambria Math"/>
-          </w:rPr>
-          <m:t>CT</m:t>
-        </m:r>
+        <m:sSub>
+          <m:sSubPr>
+            <m:ctrlPr>
+              <w:rPr>
+                <w:rFonts w:ascii="Cambria Math" w:hAnsi="Cambria Math"/>
+                <w:i/>
+              </w:rPr>
+            </m:ctrlPr>
+          </m:sSubPr>
+          <m:e>
+            <m:r>
+              <w:rPr>
+                <w:rFonts w:ascii="Cambria Math" w:hAnsi="Cambria Math"/>
+              </w:rPr>
+              <m:t>C</m:t>
+            </m:r>
+          </m:e>
+          <m:sub>
+            <m:r>
+              <m:rPr>
+                <m:nor/>
+              </m:rPr>
+              <w:rPr>
+                <w:rFonts w:ascii="Cambria Math" w:hAnsi="Cambria Math"/>
+              </w:rPr>
+              <m:t>max</m:t>
+            </m:r>
+          </m:sub>
+        </m:sSub>
       </m:oMath>
       <w:r>
         <w:rPr>
@@ -14945,11 +14900,40 @@
               </m:ctrlPr>
             </m:dPr>
             <m:e>
+              <m:sSub>
+                <m:sSubPr>
+                  <m:ctrlPr>
+                    <w:rPr>
+                      <w:rFonts w:ascii="Cambria Math" w:hAnsi="Cambria Math"/>
+                      <w:i/>
+                    </w:rPr>
+                  </m:ctrlPr>
+                </m:sSubPr>
+                <m:e>
+                  <m:r>
+                    <w:rPr>
+                      <w:rFonts w:ascii="Cambria Math" w:hAnsi="Cambria Math"/>
+                    </w:rPr>
+                    <m:t>C</m:t>
+                  </m:r>
+                </m:e>
+                <m:sub>
+                  <m:r>
+                    <m:rPr>
+                      <m:nor/>
+                    </m:rPr>
+                    <w:rPr>
+                      <w:rFonts w:ascii="Cambria Math" w:hAnsi="Cambria Math"/>
+                    </w:rPr>
+                    <m:t>max</m:t>
+                  </m:r>
+                </m:sub>
+              </m:sSub>
               <m:r>
                 <w:rPr>
                   <w:rFonts w:ascii="Cambria Math" w:hAnsi="Cambria Math"/>
                 </w:rPr>
-                <m:t>CT-1</m:t>
+                <m:t>-1</m:t>
               </m:r>
             </m:e>
           </m:d>
@@ -15164,16 +15148,7 @@
                     <w:rPr>
                       <w:rFonts w:ascii="Cambria Math" w:hAnsi="Cambria Math"/>
                     </w:rPr>
-                    <m:t xml:space="preserve">arg </m:t>
-                  </m:r>
-                  <m:r>
-                    <m:rPr>
-                      <m:nor/>
-                    </m:rPr>
-                    <w:rPr>
-                      <w:rFonts w:ascii="Cambria Math" w:hAnsi="Cambria Math"/>
-                    </w:rPr>
-                    <m:t>min</m:t>
+                    <m:t>arg min</m:t>
                   </m:r>
                 </m:e>
                 <m:lim>
@@ -15478,13 +15453,7 @@
                     <w:rPr>
                       <w:rFonts w:ascii="Cambria Math" w:eastAsiaTheme="minorEastAsia" w:hAnsi="Cambria Math"/>
                     </w:rPr>
-                    <m:t>*</m:t>
-                  </m:r>
-                  <m:r>
-                    <w:rPr>
-                      <w:rFonts w:ascii="Cambria Math" w:eastAsiaTheme="minorEastAsia" w:hAnsi="Cambria Math"/>
-                    </w:rPr>
-                    <m:t>,</m:t>
+                    <m:t>*,</m:t>
                   </m:r>
                   <m:sSubSup>
                     <m:sSubSupPr>
@@ -15880,7 +15849,7 @@
           <m:e>
             <m:acc>
               <m:accPr>
-                <m:chr m:val="̇"/>
+                <m:chr m:val="̅"/>
                 <m:ctrlPr>
                   <w:rPr>
                     <w:rFonts w:ascii="Cambria Math" w:hAnsi="Cambria Math"/>
@@ -15966,7 +15935,7 @@
             <m:e>
               <m:acc>
                 <m:accPr>
-                  <m:chr m:val="̇"/>
+                  <m:chr m:val="̅"/>
                   <m:ctrlPr>
                     <w:rPr>
                       <w:rFonts w:ascii="Cambria Math" w:hAnsi="Cambria Math"/>
@@ -16218,7 +16187,7 @@
           <m:e>
             <m:acc>
               <m:accPr>
-                <m:chr m:val="̇"/>
+                <m:chr m:val="̅"/>
                 <m:ctrlPr>
                   <w:rPr>
                     <w:rFonts w:ascii="Cambria Math" w:hAnsi="Cambria Math"/>
@@ -16311,54 +16280,42 @@
           <w:rFonts w:eastAsiaTheme="minorEastAsia"/>
           <w:b/>
         </w:rPr>
-        <w:t>MULTIVARIATE TIME SERIES MODEL</w:t>
-      </w:r>
-    </w:p>
-    <w:p>
-      <w:pPr>
-        <w:widowControl w:val="0"/>
-        <w:rPr>
-          <w:rFonts w:eastAsiaTheme="minorEastAsia"/>
-        </w:rPr>
-      </w:pPr>
-    </w:p>
-    <w:p>
-      <w:pPr>
-        <w:widowControl w:val="0"/>
-        <w:rPr>
-          <w:rFonts w:eastAsiaTheme="minorEastAsia"/>
-        </w:rPr>
-      </w:pPr>
-      <w:r>
-        <w:rPr>
-          <w:rFonts w:eastAsiaTheme="minorEastAsia"/>
-        </w:rPr>
-        <w:t xml:space="preserve">The approach we take in analyzing the temporal dynamics of the data includes a combination of multinomial generalized regression (estimated via neural networks according to </w:t>
-      </w:r>
-      <w:r>
-        <w:rPr>
-          <w:rFonts w:eastAsiaTheme="minorEastAsia"/>
-        </w:rPr>
-        <w:t>Ripley 1996, Venables and Ripley 2002</w:t>
-      </w:r>
-      <w:r>
-        <w:rPr>
-          <w:rFonts w:eastAsiaTheme="minorEastAsia"/>
-        </w:rPr>
-        <w:t>)</w:t>
-      </w:r>
-      <w:r>
-        <w:rPr>
-          <w:rFonts w:eastAsiaTheme="minorEastAsia"/>
-        </w:rPr>
-        <w:t xml:space="preserve">, </w:t>
-      </w:r>
-      <w:r>
-        <w:rPr>
-          <w:rFonts w:eastAsiaTheme="minorEastAsia"/>
-        </w:rPr>
-        <w:lastRenderedPageBreak/>
-        <w:t>which allow us to focus on dynamics of community composition,</w:t>
+        <w:t>MULTINOMIAL</w:t>
+      </w:r>
+      <w:r>
+        <w:rPr>
+          <w:rFonts w:eastAsiaTheme="minorEastAsia"/>
+          <w:b/>
+        </w:rPr>
+        <w:t xml:space="preserve"> TIME SERIES MODEL</w:t>
+      </w:r>
+    </w:p>
+    <w:p>
+      <w:pPr>
+        <w:widowControl w:val="0"/>
+        <w:rPr>
+          <w:rFonts w:eastAsiaTheme="minorEastAsia"/>
+        </w:rPr>
+      </w:pPr>
+    </w:p>
+    <w:p>
+      <w:pPr>
+        <w:widowControl w:val="0"/>
+        <w:rPr>
+          <w:rFonts w:eastAsiaTheme="minorEastAsia"/>
+        </w:rPr>
+      </w:pPr>
+      <w:r>
+        <w:rPr>
+          <w:rFonts w:eastAsiaTheme="minorEastAsia"/>
+        </w:rPr>
+        <w:t>The approach we take in analyzing the temporal dynamics of the data includes a combination of multinomial generalized regression (estimated via neural networks according to Ripley 1996, Venables and Ripley 2002)</w:t>
+      </w:r>
+      <w:r>
+        <w:rPr>
+          <w:rFonts w:eastAsiaTheme="minorEastAsia"/>
+        </w:rPr>
+        <w:t>, which allow us to focus on dynamics of community composition,</w:t>
       </w:r>
       <w:r>
         <w:rPr>
@@ -16376,13 +16333,7 @@
         <w:rPr>
           <w:rFonts w:eastAsiaTheme="minorEastAsia"/>
         </w:rPr>
-        <w:t xml:space="preserve"> analyses </w:t>
-      </w:r>
-      <w:r>
-        <w:rPr>
-          <w:rFonts w:eastAsiaTheme="minorEastAsia"/>
-        </w:rPr>
-        <w:t xml:space="preserve">(Western and </w:t>
+        <w:t xml:space="preserve"> analyses (Western and </w:t>
       </w:r>
       <w:proofErr w:type="spellStart"/>
       <w:r>
@@ -16440,7 +16391,7 @@
           <m:e>
             <m:acc>
               <m:accPr>
-                <m:chr m:val="̇"/>
+                <m:chr m:val="̅"/>
                 <m:ctrlPr>
                   <w:rPr>
                     <w:rFonts w:ascii="Cambria Math" w:hAnsi="Cambria Math"/>
@@ -16503,7 +16454,14 @@
         <w:rPr>
           <w:rFonts w:eastAsiaTheme="minorEastAsia"/>
         </w:rPr>
-        <w:t xml:space="preserve"> corresponding to proportions of each community </w:t>
+        <w:t xml:space="preserve"> </w:t>
+      </w:r>
+      <w:r>
+        <w:rPr>
+          <w:rFonts w:eastAsiaTheme="minorEastAsia"/>
+        </w:rPr>
+        <w:lastRenderedPageBreak/>
+        <w:t xml:space="preserve">corresponding to proportions of each community </w:t>
       </w:r>
       <m:oMath>
         <m:r>
@@ -16524,13 +16482,7 @@
           <w:rPr>
             <w:rFonts w:ascii="Cambria Math" w:eastAsiaTheme="minorEastAsia" w:hAnsi="Cambria Math"/>
           </w:rPr>
-          <m:t>1…</m:t>
-        </m:r>
-        <m:r>
-          <w:rPr>
-            <w:rFonts w:ascii="Cambria Math" w:eastAsiaTheme="minorEastAsia" w:hAnsi="Cambria Math"/>
-          </w:rPr>
-          <m:t>C</m:t>
+          <m:t>1…C</m:t>
         </m:r>
       </m:oMath>
       <w:r>
@@ -16570,13 +16522,7 @@
           <w:rPr>
             <w:rFonts w:ascii="Cambria Math" w:eastAsiaTheme="minorEastAsia" w:hAnsi="Cambria Math"/>
           </w:rPr>
-          <m:t>1…</m:t>
-        </m:r>
-        <m:r>
-          <w:rPr>
-            <w:rFonts w:ascii="Cambria Math" w:eastAsiaTheme="minorEastAsia" w:hAnsi="Cambria Math"/>
-          </w:rPr>
-          <m:t>N</m:t>
+          <m:t>1…N</m:t>
         </m:r>
       </m:oMath>
       <w:r>
@@ -16781,7 +16727,6 @@
                       </m:ctrlPr>
                     </m:limLowPr>
                     <m:e>
-                      <w:proofErr w:type="spellStart"/>
                       <m:r>
                         <m:rPr>
                           <m:nor/>
@@ -16789,35 +16734,7 @@
                         <w:rPr>
                           <w:rFonts w:ascii="Cambria Math" w:hAnsi="Cambria Math"/>
                         </w:rPr>
-                        <m:t>arg</m:t>
-                      </m:r>
-                      <w:proofErr w:type="spellEnd"/>
-                      <m:r>
-                        <m:rPr>
-                          <m:nor/>
-                        </m:rPr>
-                        <w:rPr>
-                          <w:rFonts w:ascii="Cambria Math" w:hAnsi="Cambria Math"/>
-                        </w:rPr>
-                        <m:t xml:space="preserve"> </m:t>
-                      </m:r>
-                      <m:r>
-                        <m:rPr>
-                          <m:nor/>
-                        </m:rPr>
-                        <w:rPr>
-                          <w:rFonts w:ascii="Cambria Math" w:hAnsi="Cambria Math"/>
-                        </w:rPr>
-                        <m:t>m</m:t>
-                      </m:r>
-                      <m:r>
-                        <m:rPr>
-                          <m:nor/>
-                        </m:rPr>
-                        <w:rPr>
-                          <w:rFonts w:ascii="Cambria Math" w:hAnsi="Cambria Math"/>
-                        </w:rPr>
-                        <m:t>ax</m:t>
+                        <m:t>arg max</m:t>
                       </m:r>
                     </m:e>
                     <m:lim>
@@ -16825,25 +16742,7 @@
                         <w:rPr>
                           <w:rFonts w:ascii="Cambria Math" w:hAnsi="Cambria Math"/>
                         </w:rPr>
-                        <m:t xml:space="preserve">1 ≤ </m:t>
-                      </m:r>
-                      <m:r>
-                        <w:rPr>
-                          <w:rFonts w:ascii="Cambria Math" w:hAnsi="Cambria Math"/>
-                        </w:rPr>
-                        <m:t>j</m:t>
-                      </m:r>
-                      <m:r>
-                        <w:rPr>
-                          <w:rFonts w:ascii="Cambria Math" w:hAnsi="Cambria Math"/>
-                        </w:rPr>
-                        <m:t xml:space="preserve"> ≤ </m:t>
-                      </m:r>
-                      <m:r>
-                        <w:rPr>
-                          <w:rFonts w:ascii="Cambria Math" w:hAnsi="Cambria Math"/>
-                        </w:rPr>
-                        <m:t>N</m:t>
+                        <m:t>1 ≤ j ≤ N</m:t>
                       </m:r>
                     </m:lim>
                   </m:limLow>
@@ -17039,20 +16938,84 @@
           <w:rPr>
             <w:rFonts w:ascii="Cambria Math" w:eastAsiaTheme="minorEastAsia" w:hAnsi="Cambria Math"/>
           </w:rPr>
-          <m:t>n</m:t>
+          <m:t>n=1</m:t>
         </m:r>
+      </m:oMath>
+      <w:r>
+        <w:rPr>
+          <w:rFonts w:eastAsiaTheme="minorEastAsia"/>
+        </w:rPr>
+        <w:t xml:space="preserve"> to </w:t>
+      </w:r>
+      <m:oMath>
         <m:r>
           <w:rPr>
             <w:rFonts w:ascii="Cambria Math" w:eastAsiaTheme="minorEastAsia" w:hAnsi="Cambria Math"/>
           </w:rPr>
-          <m:t>=1</m:t>
+          <m:t>n=N</m:t>
         </m:r>
       </m:oMath>
       <w:r>
         <w:rPr>
           <w:rFonts w:eastAsiaTheme="minorEastAsia"/>
         </w:rPr>
-        <w:t xml:space="preserve"> to </w:t>
+        <w:t xml:space="preserve">, and defines the temporal relationship among samples. In addition, we collate </w:t>
+      </w:r>
+      <m:oMath>
+        <m:r>
+          <w:rPr>
+            <w:rFonts w:ascii="Cambria Math" w:eastAsiaTheme="minorEastAsia" w:hAnsi="Cambria Math"/>
+          </w:rPr>
+          <m:t>D</m:t>
+        </m:r>
+      </m:oMath>
+      <w:r>
+        <w:rPr>
+          <w:rFonts w:eastAsiaTheme="minorEastAsia"/>
+        </w:rPr>
+        <w:t xml:space="preserve"> total covariates, indexed as </w:t>
+      </w:r>
+      <m:oMath>
+        <m:r>
+          <w:rPr>
+            <w:rFonts w:ascii="Cambria Math" w:eastAsiaTheme="minorEastAsia" w:hAnsi="Cambria Math"/>
+          </w:rPr>
+          <m:t>d</m:t>
+        </m:r>
+      </m:oMath>
+      <w:r>
+        <w:rPr>
+          <w:rFonts w:eastAsiaTheme="minorEastAsia"/>
+        </w:rPr>
+        <w:t xml:space="preserve"> in </w:t>
+      </w:r>
+      <m:oMath>
+        <m:r>
+          <w:rPr>
+            <w:rFonts w:ascii="Cambria Math" w:eastAsiaTheme="minorEastAsia" w:hAnsi="Cambria Math"/>
+          </w:rPr>
+          <m:t>1…D</m:t>
+        </m:r>
+      </m:oMath>
+      <w:r>
+        <w:rPr>
+          <w:rFonts w:eastAsiaTheme="minorEastAsia"/>
+        </w:rPr>
+        <w:t xml:space="preserve"> and measured for each sample. The value of a particular covariate </w:t>
+      </w:r>
+      <m:oMath>
+        <m:r>
+          <w:rPr>
+            <w:rFonts w:ascii="Cambria Math" w:eastAsiaTheme="minorEastAsia" w:hAnsi="Cambria Math"/>
+          </w:rPr>
+          <m:t>d</m:t>
+        </m:r>
+      </m:oMath>
+      <w:r>
+        <w:rPr>
+          <w:rFonts w:eastAsiaTheme="minorEastAsia"/>
+        </w:rPr>
+        <w:t xml:space="preserve"> for a specific sample </w:t>
       </w:r>
       <m:oMath>
         <m:r>
@@ -17061,82 +17024,6 @@
           </w:rPr>
           <m:t>n</m:t>
         </m:r>
-        <m:r>
-          <w:rPr>
-            <w:rFonts w:ascii="Cambria Math" w:eastAsiaTheme="minorEastAsia" w:hAnsi="Cambria Math"/>
-          </w:rPr>
-          <m:t>=N</m:t>
-        </m:r>
-      </m:oMath>
-      <w:r>
-        <w:rPr>
-          <w:rFonts w:eastAsiaTheme="minorEastAsia"/>
-        </w:rPr>
-        <w:t xml:space="preserve">, and defines the temporal relationship among samples. In addition, we collate </w:t>
-      </w:r>
-      <m:oMath>
-        <m:r>
-          <w:rPr>
-            <w:rFonts w:ascii="Cambria Math" w:eastAsiaTheme="minorEastAsia" w:hAnsi="Cambria Math"/>
-          </w:rPr>
-          <m:t>D</m:t>
-        </m:r>
-      </m:oMath>
-      <w:r>
-        <w:rPr>
-          <w:rFonts w:eastAsiaTheme="minorEastAsia"/>
-        </w:rPr>
-        <w:t xml:space="preserve"> total covariates, indexed as </w:t>
-      </w:r>
-      <m:oMath>
-        <m:r>
-          <w:rPr>
-            <w:rFonts w:ascii="Cambria Math" w:eastAsiaTheme="minorEastAsia" w:hAnsi="Cambria Math"/>
-          </w:rPr>
-          <m:t>d</m:t>
-        </m:r>
-      </m:oMath>
-      <w:r>
-        <w:rPr>
-          <w:rFonts w:eastAsiaTheme="minorEastAsia"/>
-        </w:rPr>
-        <w:t xml:space="preserve"> in </w:t>
-      </w:r>
-      <m:oMath>
-        <m:r>
-          <w:rPr>
-            <w:rFonts w:ascii="Cambria Math" w:eastAsiaTheme="minorEastAsia" w:hAnsi="Cambria Math"/>
-          </w:rPr>
-          <m:t>1…D</m:t>
-        </m:r>
-      </m:oMath>
-      <w:r>
-        <w:rPr>
-          <w:rFonts w:eastAsiaTheme="minorEastAsia"/>
-        </w:rPr>
-        <w:t xml:space="preserve"> and measured for each sample. The value of a particular covariate </w:t>
-      </w:r>
-      <m:oMath>
-        <m:r>
-          <w:rPr>
-            <w:rFonts w:ascii="Cambria Math" w:eastAsiaTheme="minorEastAsia" w:hAnsi="Cambria Math"/>
-          </w:rPr>
-          <m:t>d</m:t>
-        </m:r>
-      </m:oMath>
-      <w:r>
-        <w:rPr>
-          <w:rFonts w:eastAsiaTheme="minorEastAsia"/>
-        </w:rPr>
-        <w:t xml:space="preserve"> for a specific sample </w:t>
-      </w:r>
-      <m:oMath>
-        <m:r>
-          <w:rPr>
-            <w:rFonts w:ascii="Cambria Math" w:eastAsiaTheme="minorEastAsia" w:hAnsi="Cambria Math"/>
-          </w:rPr>
-          <m:t>n</m:t>
-        </m:r>
       </m:oMath>
       <w:r>
         <w:rPr>
@@ -17176,21 +17063,7 @@
         <w:rPr>
           <w:rFonts w:eastAsiaTheme="minorEastAsia"/>
         </w:rPr>
-        <w:t xml:space="preserve"> a</w:t>
-      </w:r>
-      <w:proofErr w:type="spellStart"/>
-      <w:r>
-        <w:rPr>
-          <w:rFonts w:eastAsiaTheme="minorEastAsia"/>
-        </w:rPr>
-        <w:t>nd</w:t>
-      </w:r>
-      <w:proofErr w:type="spellEnd"/>
-      <w:r>
-        <w:rPr>
-          <w:rFonts w:eastAsiaTheme="minorEastAsia"/>
-        </w:rPr>
-        <w:t xml:space="preserve"> the set of </w:t>
+        <w:t xml:space="preserve"> and the set of </w:t>
       </w:r>
       <m:oMath>
         <m:r>
@@ -17302,14 +17175,8 @@
           <w:rPr>
             <w:rFonts w:ascii="Cambria Math" w:eastAsiaTheme="minorEastAsia" w:hAnsi="Cambria Math"/>
           </w:rPr>
-          <m:t>N×</m:t>
+          <m:t>N×(D+1)</m:t>
         </m:r>
-        <m:r>
-          <w:rPr>
-            <w:rFonts w:ascii="Cambria Math" w:eastAsiaTheme="minorEastAsia" w:hAnsi="Cambria Math"/>
-          </w:rPr>
-          <m:t>(D+1)</m:t>
-        </m:r>
       </m:oMath>
       <w:r>
         <w:rPr>
@@ -17323,7 +17190,14 @@
         <w:widowControl w:val="0"/>
         <w:rPr>
           <w:rFonts w:eastAsiaTheme="minorEastAsia"/>
-          <w:b/>
+        </w:rPr>
+      </w:pPr>
+    </w:p>
+    <w:p>
+      <w:pPr>
+        <w:widowControl w:val="0"/>
+        <w:rPr>
+          <w:rFonts w:eastAsiaTheme="minorEastAsia"/>
         </w:rPr>
       </w:pPr>
     </w:p>
@@ -17394,13 +17268,7 @@
         <w:rPr>
           <w:rFonts w:eastAsiaTheme="minorEastAsia"/>
         </w:rPr>
-        <w:t>)</w:t>
-      </w:r>
-      <w:r>
-        <w:rPr>
-          <w:rFonts w:eastAsiaTheme="minorEastAsia"/>
-        </w:rPr>
-        <w:t xml:space="preserve"> </w:t>
+        <w:t xml:space="preserve">) </w:t>
       </w:r>
       <w:r>
         <w:rPr>
@@ -17413,19 +17281,7 @@
         <w:rPr>
           <w:rFonts w:eastAsiaTheme="minorEastAsia"/>
         </w:rPr>
-        <w:t xml:space="preserve"> does not </w:t>
-      </w:r>
-      <w:r>
-        <w:rPr>
-          <w:rFonts w:eastAsiaTheme="minorEastAsia"/>
-        </w:rPr>
-        <w:t xml:space="preserve">necessarily </w:t>
-      </w:r>
-      <w:r>
-        <w:rPr>
-          <w:rFonts w:eastAsiaTheme="minorEastAsia"/>
-        </w:rPr>
-        <w:t xml:space="preserve">enter </w:t>
+        <w:t xml:space="preserve"> does not necessarily enter </w:t>
       </w:r>
       <w:r>
         <w:rPr>
@@ -17547,19 +17403,7 @@
         <w:rPr>
           <w:rFonts w:eastAsiaTheme="minorEastAsia"/>
         </w:rPr>
-        <w:t xml:space="preserve"> R</w:t>
-      </w:r>
-      <w:r>
-        <w:rPr>
-          <w:rFonts w:eastAsiaTheme="minorEastAsia"/>
-        </w:rPr>
-        <w:t>ather</w:t>
-      </w:r>
-      <w:r>
-        <w:rPr>
-          <w:rFonts w:eastAsiaTheme="minorEastAsia"/>
-        </w:rPr>
-        <w:t>,</w:t>
+        <w:t xml:space="preserve"> Rather,</w:t>
       </w:r>
       <w:r>
         <w:rPr>
@@ -17595,19 +17439,37 @@
         <w:rPr>
           <w:rFonts w:eastAsiaTheme="minorEastAsia"/>
         </w:rPr>
-        <w:t>application of</w:t>
-      </w:r>
-      <w:r>
-        <w:rPr>
-          <w:rFonts w:eastAsiaTheme="minorEastAsia"/>
-        </w:rPr>
-        <w:t xml:space="preserve"> the </w:t>
-      </w:r>
-      <w:r>
-        <w:rPr>
-          <w:rFonts w:eastAsiaTheme="minorEastAsia"/>
-        </w:rPr>
-        <w:t>predictor variables in the model (in the case of discrete change points), may directly influence quantitative values of predictors (in the case of continuous time impacts), and may impact the non-independence of the data (</w:t>
+        <w:t xml:space="preserve">application of the </w:t>
+      </w:r>
+      <w:r>
+        <w:rPr>
+          <w:rFonts w:eastAsiaTheme="minorEastAsia"/>
+        </w:rPr>
+        <w:t>predictor variables in the model (in the case of discrete change points)</w:t>
+      </w:r>
+      <w:r>
+        <w:rPr>
+          <w:rFonts w:eastAsiaTheme="minorEastAsia"/>
+        </w:rPr>
+        <w:t xml:space="preserve"> or</w:t>
+      </w:r>
+      <w:r>
+        <w:rPr>
+          <w:rFonts w:eastAsiaTheme="minorEastAsia"/>
+        </w:rPr>
+        <w:t xml:space="preserve"> may directly influence quantitative values of predictors (in the case of continuous time impacts)</w:t>
+      </w:r>
+      <w:r>
+        <w:rPr>
+          <w:rFonts w:eastAsiaTheme="minorEastAsia"/>
+        </w:rPr>
+        <w:t xml:space="preserve">. Future developments of the model will allow time to also </w:t>
+      </w:r>
+      <w:r>
+        <w:rPr>
+          <w:rFonts w:eastAsiaTheme="minorEastAsia"/>
+        </w:rPr>
+        <w:t xml:space="preserve">impact the non-independence of the data </w:t>
       </w:r>
       <w:r>
         <w:rPr>
@@ -17619,26 +17481,52 @@
         <w:rPr>
           <w:rFonts w:eastAsiaTheme="minorEastAsia"/>
         </w:rPr>
-        <w:t xml:space="preserve"> autocorrelation structures). </w:t>
-      </w:r>
-    </w:p>
-    <w:p>
-      <w:pPr>
-        <w:widowControl w:val="0"/>
-        <w:rPr>
-          <w:rFonts w:eastAsiaTheme="minorEastAsia"/>
-        </w:rPr>
-      </w:pPr>
-    </w:p>
-    <w:p>
-      <w:pPr>
-        <w:widowControl w:val="0"/>
-        <w:rPr>
-          <w:rFonts w:eastAsiaTheme="minorEastAsia"/>
-        </w:rPr>
-      </w:pPr>
-      <w:bookmarkStart w:id="0" w:name="_GoBack"/>
-      <w:bookmarkEnd w:id="0"/>
+        <w:t xml:space="preserve"> autocorrelation structures</w:t>
+      </w:r>
+      <w:r>
+        <w:rPr>
+          <w:rFonts w:eastAsiaTheme="minorEastAsia"/>
+        </w:rPr>
+        <w:t>, but presently autocorrelation is not included</w:t>
+      </w:r>
+      <w:r>
+        <w:rPr>
+          <w:rFonts w:eastAsiaTheme="minorEastAsia"/>
+        </w:rPr>
+        <w:t xml:space="preserve">. </w:t>
+      </w:r>
+    </w:p>
+    <w:p>
+      <w:pPr>
+        <w:widowControl w:val="0"/>
+        <w:rPr>
+          <w:rFonts w:eastAsiaTheme="minorEastAsia"/>
+        </w:rPr>
+      </w:pPr>
+    </w:p>
+    <w:p>
+      <w:pPr>
+        <w:widowControl w:val="0"/>
+        <w:rPr>
+          <w:rFonts w:eastAsiaTheme="minorEastAsia"/>
+        </w:rPr>
+      </w:pPr>
+    </w:p>
+    <w:p>
+      <w:pPr>
+        <w:widowControl w:val="0"/>
+        <w:rPr>
+          <w:rFonts w:eastAsiaTheme="minorEastAsia"/>
+        </w:rPr>
+      </w:pPr>
+    </w:p>
+    <w:p>
+      <w:pPr>
+        <w:widowControl w:val="0"/>
+        <w:rPr>
+          <w:rFonts w:eastAsiaTheme="minorEastAsia"/>
+        </w:rPr>
+      </w:pPr>
     </w:p>
     <w:p>
       <w:pPr>
@@ -18566,6 +18454,7 @@
   <w:style w:type="character" w:default="1" w:styleId="DefaultParagraphFont">
     <w:name w:val="Default Paragraph Font"/>
     <w:uiPriority w:val="1"/>
+    <w:semiHidden/>
     <w:unhideWhenUsed/>
   </w:style>
   <w:style w:type="table" w:default="1" w:styleId="TableNormal">
@@ -18911,7 +18800,7 @@
 </file>
 
 <file path=customXml/itemProps1.xml><?xml version="1.0" encoding="utf-8"?>
-<ds:datastoreItem xmlns:ds="http://schemas.openxmlformats.org/officeDocument/2006/customXml" ds:itemID="{82ACEA21-B0B6-4DC3-A8E1-4E50A30306B5}">
+<ds:datastoreItem xmlns:ds="http://schemas.openxmlformats.org/officeDocument/2006/customXml" ds:itemID="{9331B606-24B4-43D0-A2C5-3A9F59D38E08}">
   <ds:schemaRefs>
     <ds:schemaRef ds:uri="http://schemas.openxmlformats.org/officeDocument/2006/bibliography"/>
   </ds:schemaRefs>

</xml_diff>